<commit_message>
Update Lab - Unit-Testing-Arrays-and-Lists.docx
</commit_message>
<xml_diff>
--- a/Programming for QA/1. Programming Fundamentals and Unit Testing/5. Unit Testing - Methods, Arrays and Lists/05. Lab/Lab - Unit-Testing-Arrays-and-Lists.docx
+++ b/Programming for QA/1. Programming Fundamentals and Unit Testing/5. Unit Testing - Methods, Arrays and Lists/05. Lab/Lab - Unit-Testing-Arrays-and-Lists.docx
@@ -64,26 +64,47 @@
           <w:ilvl w:val="0"/>
           <w:numId w:val="26"/>
         </w:numPr>
+        <w:rPr>
+          <w:highlight w:val="yellow"/>
+        </w:rPr>
       </w:pPr>
       <w:r>
         <w:t xml:space="preserve"> </w:t>
       </w:r>
       <w:r>
+        <w:rPr>
+          <w:highlight w:val="yellow"/>
+        </w:rPr>
         <w:t xml:space="preserve">Unit </w:t>
       </w:r>
       <w:r>
+        <w:rPr>
+          <w:highlight w:val="yellow"/>
+        </w:rPr>
         <w:t>Test</w:t>
       </w:r>
       <w:r>
+        <w:rPr>
+          <w:highlight w:val="yellow"/>
+        </w:rPr>
         <w:t xml:space="preserve"> Array</w:t>
       </w:r>
       <w:r>
+        <w:rPr>
+          <w:highlight w:val="yellow"/>
+        </w:rPr>
         <w:t>:</w:t>
       </w:r>
       <w:r>
+        <w:rPr>
+          <w:highlight w:val="yellow"/>
+        </w:rPr>
         <w:t xml:space="preserve"> </w:t>
       </w:r>
       <w:r>
+        <w:rPr>
+          <w:highlight w:val="yellow"/>
+        </w:rPr>
         <w:t>Reverse Array</w:t>
       </w:r>
     </w:p>
@@ -660,20 +681,35 @@
           <w:ilvl w:val="0"/>
           <w:numId w:val="26"/>
         </w:numPr>
+        <w:rPr>
+          <w:highlight w:val="yellow"/>
+        </w:rPr>
       </w:pPr>
       <w:r>
         <w:t xml:space="preserve"> </w:t>
       </w:r>
       <w:r>
+        <w:rPr>
+          <w:highlight w:val="yellow"/>
+        </w:rPr>
         <w:t>Unit Test</w:t>
       </w:r>
       <w:r>
+        <w:rPr>
+          <w:highlight w:val="yellow"/>
+        </w:rPr>
         <w:t xml:space="preserve"> Array</w:t>
       </w:r>
       <w:r>
+        <w:rPr>
+          <w:highlight w:val="yellow"/>
+        </w:rPr>
         <w:t xml:space="preserve">: </w:t>
       </w:r>
       <w:r>
+        <w:rPr>
+          <w:highlight w:val="yellow"/>
+        </w:rPr>
         <w:t>Even Odd Subtraction</w:t>
       </w:r>
     </w:p>
@@ -1088,15 +1124,27 @@
         <w:t xml:space="preserve"> </w:t>
       </w:r>
       <w:r>
+        <w:rPr>
+          <w:highlight w:val="yellow"/>
+        </w:rPr>
         <w:t>Unit Test</w:t>
       </w:r>
       <w:r>
+        <w:rPr>
+          <w:highlight w:val="yellow"/>
+        </w:rPr>
         <w:t xml:space="preserve"> Array</w:t>
       </w:r>
       <w:r>
+        <w:rPr>
+          <w:highlight w:val="yellow"/>
+        </w:rPr>
         <w:t xml:space="preserve">: </w:t>
       </w:r>
       <w:r>
+        <w:rPr>
+          <w:highlight w:val="yellow"/>
+        </w:rPr>
         <w:t>Average</w:t>
       </w:r>
     </w:p>
@@ -1443,9 +1491,15 @@
         <w:t xml:space="preserve"> </w:t>
       </w:r>
       <w:r>
+        <w:rPr>
+          <w:highlight w:val="yellow"/>
+        </w:rPr>
         <w:t xml:space="preserve">Unit Test List: </w:t>
       </w:r>
       <w:r>
+        <w:rPr>
+          <w:highlight w:val="yellow"/>
+        </w:rPr>
         <w:t>Gauss Trick</w:t>
       </w:r>
     </w:p>
@@ -1955,6 +2009,9 @@
           <w:ilvl w:val="0"/>
           <w:numId w:val="26"/>
         </w:numPr>
+        <w:rPr>
+          <w:highlight w:val="yellow"/>
+        </w:rPr>
       </w:pPr>
       <w:r>
         <w:rPr>
@@ -1963,6 +2020,9 @@
         <w:t xml:space="preserve"> </w:t>
       </w:r>
       <w:r>
+        <w:rPr>
+          <w:highlight w:val="yellow"/>
+        </w:rPr>
         <w:t>Unit Test List: Max Number</w:t>
       </w:r>
     </w:p>
@@ -2309,6 +2369,9 @@
           <w:ilvl w:val="0"/>
           <w:numId w:val="26"/>
         </w:numPr>
+        <w:rPr>
+          <w:highlight w:val="yellow"/>
+        </w:rPr>
       </w:pPr>
       <w:r>
         <w:rPr>
@@ -2317,9 +2380,15 @@
         <w:t xml:space="preserve"> </w:t>
       </w:r>
       <w:r>
+        <w:rPr>
+          <w:highlight w:val="yellow"/>
+        </w:rPr>
         <w:t xml:space="preserve">Unit Test List: </w:t>
       </w:r>
       <w:r>
+        <w:rPr>
+          <w:highlight w:val="yellow"/>
+        </w:rPr>
         <w:t>Adjacent Equal</w:t>
       </w:r>
     </w:p>
@@ -3724,7 +3793,7 @@
                                   </pic:cNvPicPr>
                                 </pic:nvPicPr>
                                 <pic:blipFill>
-                                  <a:blip r:embed="rId2">
+                                  <a:blip r:embed="rId21">
                                     <a:extLst>
                                       <a:ext uri="{28A0092B-C50C-407E-A947-70E740481C1C}">
                                         <a14:useLocalDpi xmlns:a14="http://schemas.microsoft.com/office/drawing/2010/main" val="0"/>
@@ -3772,7 +3841,7 @@
                           <wp:extent cx="180000" cy="180000"/>
                           <wp:effectExtent l="0" t="0" r="0" b="0"/>
                           <wp:docPr id="1974014279" name="Picture 1974014279">
-                            <a:hlinkClick xmlns:a="http://schemas.openxmlformats.org/drawingml/2006/main" r:id="rId3"/>
+                            <a:hlinkClick xmlns:a="http://schemas.openxmlformats.org/drawingml/2006/main" r:id="rId22"/>
                           </wp:docPr>
                           <wp:cNvGraphicFramePr>
                             <a:graphicFrameLocks xmlns:a="http://schemas.openxmlformats.org/drawingml/2006/main" noChangeAspect="1"/>
@@ -3782,14 +3851,14 @@
                               <pic:pic xmlns:pic="http://schemas.openxmlformats.org/drawingml/2006/picture">
                                 <pic:nvPicPr>
                                   <pic:cNvPr id="2" name="Picture 2">
-                                    <a:hlinkClick r:id="rId3"/>
+                                    <a:hlinkClick r:id="rId22"/>
                                   </pic:cNvPr>
                                   <pic:cNvPicPr>
                                     <a:picLocks noChangeAspect="1" noChangeArrowheads="1"/>
                                   </pic:cNvPicPr>
                                 </pic:nvPicPr>
                                 <pic:blipFill>
-                                  <a:blip r:embed="rId4">
+                                  <a:blip r:embed="rId23">
                                     <a:extLst>
                                       <a:ext uri="{28A0092B-C50C-407E-A947-70E740481C1C}">
                                         <a14:useLocalDpi xmlns:a14="http://schemas.microsoft.com/office/drawing/2010/main" val="0"/>
@@ -3837,7 +3906,7 @@
                           <wp:extent cx="180000" cy="180000"/>
                           <wp:effectExtent l="0" t="0" r="0" b="0"/>
                           <wp:docPr id="938761923" name="Picture 938761923" title="Software University @ Facebook">
-                            <a:hlinkClick xmlns:a="http://schemas.openxmlformats.org/drawingml/2006/main" r:id="rId5"/>
+                            <a:hlinkClick xmlns:a="http://schemas.openxmlformats.org/drawingml/2006/main" r:id="rId24"/>
                           </wp:docPr>
                           <wp:cNvGraphicFramePr>
                             <a:graphicFrameLocks xmlns:a="http://schemas.openxmlformats.org/drawingml/2006/main" noChangeAspect="1"/>
@@ -3847,12 +3916,12 @@
                               <pic:pic xmlns:pic="http://schemas.openxmlformats.org/drawingml/2006/picture">
                                 <pic:nvPicPr>
                                   <pic:cNvPr id="5" name="Picture 5" title="Software University @ Facebook">
-                                    <a:hlinkClick r:id="rId5"/>
+                                    <a:hlinkClick r:id="rId24"/>
                                   </pic:cNvPr>
                                   <pic:cNvPicPr/>
                                 </pic:nvPicPr>
                                 <pic:blipFill>
-                                  <a:blip r:embed="rId6"/>
+                                  <a:blip r:embed="rId25"/>
                                   <a:stretch>
                                     <a:fillRect/>
                                   </a:stretch>
@@ -3890,7 +3959,7 @@
                           <wp:extent cx="180000" cy="180000"/>
                           <wp:effectExtent l="0" t="0" r="0" b="0"/>
                           <wp:docPr id="270189102" name="Picture 270189102">
-                            <a:hlinkClick xmlns:a="http://schemas.openxmlformats.org/drawingml/2006/main" r:id="rId7"/>
+                            <a:hlinkClick xmlns:a="http://schemas.openxmlformats.org/drawingml/2006/main" r:id="rId26"/>
                           </wp:docPr>
                           <wp:cNvGraphicFramePr>
                             <a:graphicFrameLocks xmlns:a="http://schemas.openxmlformats.org/drawingml/2006/main" noChangeAspect="1"/>
@@ -3900,20 +3969,20 @@
                               <pic:pic xmlns:pic="http://schemas.openxmlformats.org/drawingml/2006/picture">
                                 <pic:nvPicPr>
                                   <pic:cNvPr id="20" name="Picture 20">
-                                    <a:hlinkClick r:id="rId7"/>
+                                    <a:hlinkClick r:id="rId26"/>
                                   </pic:cNvPr>
                                   <pic:cNvPicPr>
                                     <a:picLocks noChangeAspect="1" noChangeArrowheads="1"/>
                                   </pic:cNvPicPr>
                                 </pic:nvPicPr>
                                 <pic:blipFill>
-                                  <a:blip r:embed="rId8">
+                                  <a:blip r:embed="rId27">
                                     <a:extLst>
                                       <a:ext uri="{28A0092B-C50C-407E-A947-70E740481C1C}">
                                         <a14:useLocalDpi xmlns:a14="http://schemas.microsoft.com/office/drawing/2010/main" val="0"/>
                                       </a:ext>
                                       <a:ext uri="{837473B0-CC2E-450A-ABE3-18F120FF3D39}">
-                                        <a1611:picAttrSrcUrl xmlns:a1611="http://schemas.microsoft.com/office/drawing/2016/11/main" r:id="rId9"/>
+                                        <a1611:picAttrSrcUrl xmlns:a1611="http://schemas.microsoft.com/office/drawing/2016/11/main" r:id="rId28"/>
                                       </a:ext>
                                     </a:extLst>
                                   </a:blip>
@@ -3959,7 +4028,7 @@
                           <wp:extent cx="180000" cy="180000"/>
                           <wp:effectExtent l="0" t="0" r="0" b="0"/>
                           <wp:docPr id="1238308370" name="Picture 1238308370" title="Software University @ Twitter">
-                            <a:hlinkClick xmlns:a="http://schemas.openxmlformats.org/drawingml/2006/main" r:id="rId10"/>
+                            <a:hlinkClick xmlns:a="http://schemas.openxmlformats.org/drawingml/2006/main" r:id="rId29"/>
                           </wp:docPr>
                           <wp:cNvGraphicFramePr>
                             <a:graphicFrameLocks xmlns:a="http://schemas.openxmlformats.org/drawingml/2006/main" noChangeAspect="1"/>
@@ -3969,12 +4038,12 @@
                               <pic:pic xmlns:pic="http://schemas.openxmlformats.org/drawingml/2006/picture">
                                 <pic:nvPicPr>
                                   <pic:cNvPr id="7" name="Picture 7" title="Software University @ Twitter">
-                                    <a:hlinkClick r:id="rId10"/>
+                                    <a:hlinkClick r:id="rId29"/>
                                   </pic:cNvPr>
                                   <pic:cNvPicPr/>
                                 </pic:nvPicPr>
                                 <pic:blipFill>
-                                  <a:blip r:embed="rId11"/>
+                                  <a:blip r:embed="rId30"/>
                                   <a:stretch>
                                     <a:fillRect/>
                                   </a:stretch>
@@ -4012,7 +4081,7 @@
                           <wp:extent cx="180000" cy="180000"/>
                           <wp:effectExtent l="0" t="0" r="0" b="0"/>
                           <wp:docPr id="904153680" name="Picture 904153680" title="Software University @ YouTube">
-                            <a:hlinkClick xmlns:a="http://schemas.openxmlformats.org/drawingml/2006/main" r:id="rId12"/>
+                            <a:hlinkClick xmlns:a="http://schemas.openxmlformats.org/drawingml/2006/main" r:id="rId31"/>
                           </wp:docPr>
                           <wp:cNvGraphicFramePr>
                             <a:graphicFrameLocks xmlns:a="http://schemas.openxmlformats.org/drawingml/2006/main" noChangeAspect="1"/>
@@ -4022,12 +4091,12 @@
                               <pic:pic xmlns:pic="http://schemas.openxmlformats.org/drawingml/2006/picture">
                                 <pic:nvPicPr>
                                   <pic:cNvPr id="17" name="Picture 17" title="Software University @ YouTube">
-                                    <a:hlinkClick r:id="rId12"/>
+                                    <a:hlinkClick r:id="rId31"/>
                                   </pic:cNvPr>
                                   <pic:cNvPicPr/>
                                 </pic:nvPicPr>
                                 <pic:blipFill>
-                                  <a:blip r:embed="rId13"/>
+                                  <a:blip r:embed="rId32"/>
                                   <a:stretch>
                                     <a:fillRect/>
                                   </a:stretch>
@@ -4065,7 +4134,7 @@
                           <wp:extent cx="180000" cy="180000"/>
                           <wp:effectExtent l="0" t="0" r="0" b="0"/>
                           <wp:docPr id="651361859" name="Picture 651361859">
-                            <a:hlinkClick xmlns:a="http://schemas.openxmlformats.org/drawingml/2006/main" r:id="rId14"/>
+                            <a:hlinkClick xmlns:a="http://schemas.openxmlformats.org/drawingml/2006/main" r:id="rId33"/>
                           </wp:docPr>
                           <wp:cNvGraphicFramePr>
                             <a:graphicFrameLocks xmlns:a="http://schemas.openxmlformats.org/drawingml/2006/main" noChangeAspect="1"/>
@@ -4075,14 +4144,14 @@
                               <pic:pic xmlns:pic="http://schemas.openxmlformats.org/drawingml/2006/picture">
                                 <pic:nvPicPr>
                                   <pic:cNvPr id="21" name="Picture 21">
-                                    <a:hlinkClick r:id="rId14"/>
+                                    <a:hlinkClick r:id="rId33"/>
                                   </pic:cNvPr>
                                   <pic:cNvPicPr>
                                     <a:picLocks noChangeAspect="1" noChangeArrowheads="1"/>
                                   </pic:cNvPicPr>
                                 </pic:nvPicPr>
                                 <pic:blipFill rotWithShape="1">
-                                  <a:blip r:embed="rId15">
+                                  <a:blip r:embed="rId34">
                                     <a:extLst>
                                       <a:ext uri="{28A0092B-C50C-407E-A947-70E740481C1C}">
                                         <a14:useLocalDpi xmlns:a14="http://schemas.microsoft.com/office/drawing/2010/main" val="0"/>
@@ -4134,7 +4203,7 @@
                           <wp:extent cx="180000" cy="180000"/>
                           <wp:effectExtent l="0" t="0" r="0" b="0"/>
                           <wp:docPr id="2027079997" name="Picture 2027079997">
-                            <a:hlinkClick xmlns:a="http://schemas.openxmlformats.org/drawingml/2006/main" r:id="rId16"/>
+                            <a:hlinkClick xmlns:a="http://schemas.openxmlformats.org/drawingml/2006/main" r:id="rId35"/>
                           </wp:docPr>
                           <wp:cNvGraphicFramePr>
                             <a:graphicFrameLocks xmlns:a="http://schemas.openxmlformats.org/drawingml/2006/main" noChangeAspect="1"/>
@@ -4144,14 +4213,14 @@
                               <pic:pic xmlns:pic="http://schemas.openxmlformats.org/drawingml/2006/picture">
                                 <pic:nvPicPr>
                                   <pic:cNvPr id="22" name="Picture 22">
-                                    <a:hlinkClick r:id="rId16"/>
+                                    <a:hlinkClick r:id="rId35"/>
                                   </pic:cNvPr>
                                   <pic:cNvPicPr>
                                     <a:picLocks noChangeAspect="1" noChangeArrowheads="1"/>
                                   </pic:cNvPicPr>
                                 </pic:nvPicPr>
                                 <pic:blipFill>
-                                  <a:blip r:embed="rId17">
+                                  <a:blip r:embed="rId36">
                                     <a:extLst>
                                       <a:ext uri="{28A0092B-C50C-407E-A947-70E740481C1C}">
                                         <a14:useLocalDpi xmlns:a14="http://schemas.microsoft.com/office/drawing/2010/main" val="0"/>
@@ -4200,7 +4269,7 @@
                           <wp:extent cx="180000" cy="180000"/>
                           <wp:effectExtent l="0" t="0" r="0" b="0"/>
                           <wp:docPr id="777405013" name="Picture 777405013" title="Software University: Email Us">
-                            <a:hlinkClick xmlns:a="http://schemas.openxmlformats.org/drawingml/2006/main" r:id="rId18"/>
+                            <a:hlinkClick xmlns:a="http://schemas.openxmlformats.org/drawingml/2006/main" r:id="rId37"/>
                           </wp:docPr>
                           <wp:cNvGraphicFramePr>
                             <a:graphicFrameLocks xmlns:a="http://schemas.openxmlformats.org/drawingml/2006/main" noChangeAspect="1"/>
@@ -4210,12 +4279,12 @@
                               <pic:pic xmlns:pic="http://schemas.openxmlformats.org/drawingml/2006/picture">
                                 <pic:nvPicPr>
                                   <pic:cNvPr id="23" name="Picture 23" title="Software University: Email Us">
-                                    <a:hlinkClick r:id="rId18"/>
+                                    <a:hlinkClick r:id="rId37"/>
                                   </pic:cNvPr>
                                   <pic:cNvPicPr/>
                                 </pic:nvPicPr>
                                 <pic:blipFill>
-                                  <a:blip r:embed="rId19"/>
+                                  <a:blip r:embed="rId38"/>
                                   <a:stretch>
                                     <a:fillRect/>
                                   </a:stretch>
@@ -4277,7 +4346,7 @@
                   </pic:cNvPicPr>
                 </pic:nvPicPr>
                 <pic:blipFill>
-                  <a:blip r:embed="rId21">
+                  <a:blip r:embed="rId39">
                     <a:extLst>
                       <a:ext uri="{28A0092B-C50C-407E-A947-70E740481C1C}">
                         <a14:useLocalDpi xmlns:a14="http://schemas.microsoft.com/office/drawing/2010/main" val="0"/>

</xml_diff>